<commit_message>
Commit 2 ubah document
</commit_message>
<xml_diff>
--- a/Tes Document.docx
+++ b/Tes Document.docx
@@ -6,6 +6,14 @@
       <w:r>
         <w:t>Commit 1</w:t>
       </w:r>
+    </w:p>
+    <w:p/>
+    <w:p>
+      <w:r>
+        <w:t>Commit 2</w:t>
+      </w:r>
+    </w:p>
+    <w:p>
       <w:bookmarkStart w:id="0" w:name="_GoBack"/>
       <w:bookmarkEnd w:id="0"/>
     </w:p>

</xml_diff>

<commit_message>
Revert "Commit 2 ubah document"
This reverts commit b6c1c3a760f41e6c8af2bdbc6326a3b4817a5ff8.
</commit_message>
<xml_diff>
--- a/Tes Document.docx
+++ b/Tes Document.docx
@@ -6,14 +6,6 @@
       <w:r>
         <w:t>Commit 1</w:t>
       </w:r>
-    </w:p>
-    <w:p/>
-    <w:p>
-      <w:r>
-        <w:t>Commit 2</w:t>
-      </w:r>
-    </w:p>
-    <w:p>
       <w:bookmarkStart w:id="0" w:name="_GoBack"/>
       <w:bookmarkEnd w:id="0"/>
     </w:p>

</xml_diff>